<commit_message>
add new main page
</commit_message>
<xml_diff>
--- a/FinalProjectNotes.docx
+++ b/FinalProjectNotes.docx
@@ -1,6 +1,6 @@
 
 <file path=word/document.xml><?xml version="1.0" encoding="utf-8"?>
-<w:document xmlns:wpc="http://schemas.microsoft.com/office/word/2010/wordprocessingCanvas" xmlns:cx="http://schemas.microsoft.com/office/drawing/2014/chartex" xmlns:cx1="http://schemas.microsoft.com/office/drawing/2015/9/8/chartex" xmlns:cx2="http://schemas.microsoft.com/office/drawing/2015/10/21/chartex" xmlns:cx3="http://schemas.microsoft.com/office/drawing/2016/5/9/chartex" xmlns:cx4="http://schemas.microsoft.com/office/drawing/2016/5/10/chartex" xmlns:cx5="http://schemas.microsoft.com/office/drawing/2016/5/11/chartex" xmlns:mc="http://schemas.openxmlformats.org/markup-compatibility/2006" xmlns:o="urn:schemas-microsoft-com:office:office" xmlns:r="http://schemas.openxmlformats.org/officeDocument/2006/relationships" xmlns:m="http://schemas.openxmlformats.org/officeDocument/2006/math" xmlns:v="urn:schemas-microsoft-com:vml" xmlns:wp14="http://schemas.microsoft.com/office/word/2010/wordprocessingDrawing" xmlns:wp="http://schemas.openxmlformats.org/drawingml/2006/wordprocessingDrawing" xmlns:w10="urn:schemas-microsoft-com:office:word" xmlns:w="http://schemas.openxmlformats.org/wordprocessingml/2006/main" xmlns:w14="http://schemas.microsoft.com/office/word/2010/wordml" xmlns:w15="http://schemas.microsoft.com/office/word/2012/wordml" xmlns:w16se="http://schemas.microsoft.com/office/word/2015/wordml/symex" xmlns:wpg="http://schemas.microsoft.com/office/word/2010/wordprocessingGroup" xmlns:wpi="http://schemas.microsoft.com/office/word/2010/wordprocessingInk" xmlns:wne="http://schemas.microsoft.com/office/word/2006/wordml" xmlns:wps="http://schemas.microsoft.com/office/word/2010/wordprocessingShape" mc:Ignorable="w14 w15 w16se wp14">
+<w:document xmlns:wpc="http://schemas.microsoft.com/office/word/2010/wordprocessingCanvas" xmlns:cx="http://schemas.microsoft.com/office/drawing/2014/chartex" xmlns:cx1="http://schemas.microsoft.com/office/drawing/2015/9/8/chartex" xmlns:cx2="http://schemas.microsoft.com/office/drawing/2015/10/21/chartex" xmlns:mc="http://schemas.openxmlformats.org/markup-compatibility/2006" xmlns:o="urn:schemas-microsoft-com:office:office" xmlns:r="http://schemas.openxmlformats.org/officeDocument/2006/relationships" xmlns:m="http://schemas.openxmlformats.org/officeDocument/2006/math" xmlns:v="urn:schemas-microsoft-com:vml" xmlns:wp14="http://schemas.microsoft.com/office/word/2010/wordprocessingDrawing" xmlns:wp="http://schemas.openxmlformats.org/drawingml/2006/wordprocessingDrawing" xmlns:w10="urn:schemas-microsoft-com:office:word" xmlns:w="http://schemas.openxmlformats.org/wordprocessingml/2006/main" xmlns:w14="http://schemas.microsoft.com/office/word/2010/wordml" xmlns:w15="http://schemas.microsoft.com/office/word/2012/wordml" xmlns:w16se="http://schemas.microsoft.com/office/word/2015/wordml/symex" xmlns:wpg="http://schemas.microsoft.com/office/word/2010/wordprocessingGroup" xmlns:wpi="http://schemas.microsoft.com/office/word/2010/wordprocessingInk" xmlns:wne="http://schemas.microsoft.com/office/word/2006/wordml" xmlns:wps="http://schemas.microsoft.com/office/word/2010/wordprocessingShape" mc:Ignorable="w14 w15 w16se wp14">
   <w:body>
     <w:p>
       <w:pPr>
@@ -65,7 +65,67 @@
           <w:sz w:val="21"/>
           <w:szCs w:val="21"/>
         </w:rPr>
-        <w:t>You should try using Git + Github, either in teams or by yourself, to track issues, suggest feature enhancements and ideas, and iterate over your in-progress software. Keep track of your progress using Git. Make at least 6-10 commits as your project progresses. You don't need to make a commit for every single minor change, but instead for each set of changes that adds to your website, or "feature". Also a commit before almost any code is written, your "initial commit". This isn't a requirement, but it's good practice to use version control when working on any project.</w:t>
+        <w:t xml:space="preserve">You should try using </w:t>
+      </w:r>
+      <w:proofErr w:type="spellStart"/>
+      <w:r>
+        <w:rPr>
+          <w:rFonts w:ascii="Helvetica" w:hAnsi="Helvetica" w:cs="Helvetica"/>
+          <w:color w:val="2D3B45"/>
+          <w:sz w:val="21"/>
+          <w:szCs w:val="21"/>
+        </w:rPr>
+        <w:t>Git</w:t>
+      </w:r>
+      <w:proofErr w:type="spellEnd"/>
+      <w:r>
+        <w:rPr>
+          <w:rFonts w:ascii="Helvetica" w:hAnsi="Helvetica" w:cs="Helvetica"/>
+          <w:color w:val="2D3B45"/>
+          <w:sz w:val="21"/>
+          <w:szCs w:val="21"/>
+        </w:rPr>
+        <w:t xml:space="preserve"> + </w:t>
+      </w:r>
+      <w:proofErr w:type="spellStart"/>
+      <w:r>
+        <w:rPr>
+          <w:rFonts w:ascii="Helvetica" w:hAnsi="Helvetica" w:cs="Helvetica"/>
+          <w:color w:val="2D3B45"/>
+          <w:sz w:val="21"/>
+          <w:szCs w:val="21"/>
+        </w:rPr>
+        <w:t>Github</w:t>
+      </w:r>
+      <w:proofErr w:type="spellEnd"/>
+      <w:r>
+        <w:rPr>
+          <w:rFonts w:ascii="Helvetica" w:hAnsi="Helvetica" w:cs="Helvetica"/>
+          <w:color w:val="2D3B45"/>
+          <w:sz w:val="21"/>
+          <w:szCs w:val="21"/>
+        </w:rPr>
+        <w:t xml:space="preserve">, either in teams or by yourself, to track issues, suggest feature enhancements and ideas, and iterate over your in-progress software. Keep track of your progress using </w:t>
+      </w:r>
+      <w:proofErr w:type="spellStart"/>
+      <w:r>
+        <w:rPr>
+          <w:rFonts w:ascii="Helvetica" w:hAnsi="Helvetica" w:cs="Helvetica"/>
+          <w:color w:val="2D3B45"/>
+          <w:sz w:val="21"/>
+          <w:szCs w:val="21"/>
+        </w:rPr>
+        <w:t>Git</w:t>
+      </w:r>
+      <w:proofErr w:type="spellEnd"/>
+      <w:r>
+        <w:rPr>
+          <w:rFonts w:ascii="Helvetica" w:hAnsi="Helvetica" w:cs="Helvetica"/>
+          <w:color w:val="2D3B45"/>
+          <w:sz w:val="21"/>
+          <w:szCs w:val="21"/>
+        </w:rPr>
+        <w:t>. Make at least 6-10 commits as your project progresses. You don't need to make a commit for every single minor change, but instead for each set of changes that adds to your website, or "feature". Also a commit before almost any code is written, your "initial commit". This isn't a requirement, but it's good practice to use version control when working on any project.</w:t>
       </w:r>
     </w:p>
     <w:p>
@@ -227,8 +287,82 @@
         </w:rPr>
         <w:t>responsive NAV for mobile or tablet page</w:t>
       </w:r>
+    </w:p>
+    <w:p>
+      <w:pPr>
+        <w:rPr>
+          <w:b/>
+        </w:rPr>
+      </w:pPr>
+    </w:p>
+    <w:p>
+      <w:pPr>
+        <w:pStyle w:val="ListParagraph"/>
+        <w:numPr>
+          <w:ilvl w:val="0"/>
+          <w:numId w:val="1"/>
+        </w:numPr>
+        <w:rPr>
+          <w:b/>
+        </w:rPr>
+      </w:pPr>
+      <w:r>
+        <w:rPr>
+          <w:b/>
+        </w:rPr>
+        <w:t>Main – simple</w:t>
+      </w:r>
+    </w:p>
+    <w:p>
+      <w:pPr>
+        <w:pStyle w:val="ListParagraph"/>
+        <w:numPr>
+          <w:ilvl w:val="0"/>
+          <w:numId w:val="1"/>
+        </w:numPr>
+        <w:rPr>
+          <w:b/>
+        </w:rPr>
+      </w:pPr>
+      <w:r>
+        <w:rPr>
+          <w:b/>
+        </w:rPr>
+        <w:t>Why coding</w:t>
+      </w:r>
       <w:bookmarkStart w:id="0" w:name="_GoBack"/>
       <w:bookmarkEnd w:id="0"/>
+    </w:p>
+    <w:p>
+      <w:pPr>
+        <w:pStyle w:val="ListParagraph"/>
+        <w:numPr>
+          <w:ilvl w:val="0"/>
+          <w:numId w:val="1"/>
+        </w:numPr>
+        <w:rPr>
+          <w:b/>
+        </w:rPr>
+      </w:pPr>
+      <w:r>
+        <w:rPr>
+          <w:b/>
+        </w:rPr>
+        <w:t>About me</w:t>
+      </w:r>
+    </w:p>
+    <w:p>
+      <w:pPr>
+        <w:rPr>
+          <w:b/>
+        </w:rPr>
+      </w:pPr>
+      <w:r>
+        <w:rPr>
+          <w:b/>
+        </w:rPr>
+        <w:br w:type="page"/>
+      </w:r>
     </w:p>
     <w:p>
       <w:pPr>
@@ -245,6 +379,103 @@
     </w:sectPr>
   </w:body>
 </w:document>
+</file>
+
+<file path=word/numbering.xml><?xml version="1.0" encoding="utf-8"?>
+<w:numbering xmlns:wpc="http://schemas.microsoft.com/office/word/2010/wordprocessingCanvas" xmlns:cx="http://schemas.microsoft.com/office/drawing/2014/chartex" xmlns:cx1="http://schemas.microsoft.com/office/drawing/2015/9/8/chartex" xmlns:cx2="http://schemas.microsoft.com/office/drawing/2015/10/21/chartex" xmlns:mc="http://schemas.openxmlformats.org/markup-compatibility/2006" xmlns:o="urn:schemas-microsoft-com:office:office" xmlns:r="http://schemas.openxmlformats.org/officeDocument/2006/relationships" xmlns:m="http://schemas.openxmlformats.org/officeDocument/2006/math" xmlns:v="urn:schemas-microsoft-com:vml" xmlns:wp14="http://schemas.microsoft.com/office/word/2010/wordprocessingDrawing" xmlns:wp="http://schemas.openxmlformats.org/drawingml/2006/wordprocessingDrawing" xmlns:w10="urn:schemas-microsoft-com:office:word" xmlns:w="http://schemas.openxmlformats.org/wordprocessingml/2006/main" xmlns:w14="http://schemas.microsoft.com/office/word/2010/wordml" xmlns:w15="http://schemas.microsoft.com/office/word/2012/wordml" xmlns:w16se="http://schemas.microsoft.com/office/word/2015/wordml/symex" xmlns:wpg="http://schemas.microsoft.com/office/word/2010/wordprocessingGroup" xmlns:wpi="http://schemas.microsoft.com/office/word/2010/wordprocessingInk" xmlns:wne="http://schemas.microsoft.com/office/word/2006/wordml" xmlns:wps="http://schemas.microsoft.com/office/word/2010/wordprocessingShape" mc:Ignorable="w14 w15 w16se wp14">
+  <w:abstractNum w:abstractNumId="0" w15:restartNumberingAfterBreak="0">
+    <w:nsid w:val="36A343DC"/>
+    <w:multiLevelType w:val="hybridMultilevel"/>
+    <w:tmpl w:val="DA4079C4"/>
+    <w:lvl w:ilvl="0" w:tplc="0409000F">
+      <w:start w:val="1"/>
+      <w:numFmt w:val="decimal"/>
+      <w:lvlText w:val="%1."/>
+      <w:lvlJc w:val="left"/>
+      <w:pPr>
+        <w:ind w:left="720" w:hanging="360"/>
+      </w:pPr>
+      <w:rPr>
+        <w:rFonts w:hint="default"/>
+      </w:rPr>
+    </w:lvl>
+    <w:lvl w:ilvl="1" w:tplc="04090019" w:tentative="1">
+      <w:start w:val="1"/>
+      <w:numFmt w:val="lowerLetter"/>
+      <w:lvlText w:val="%2."/>
+      <w:lvlJc w:val="left"/>
+      <w:pPr>
+        <w:ind w:left="1440" w:hanging="360"/>
+      </w:pPr>
+    </w:lvl>
+    <w:lvl w:ilvl="2" w:tplc="0409001B" w:tentative="1">
+      <w:start w:val="1"/>
+      <w:numFmt w:val="lowerRoman"/>
+      <w:lvlText w:val="%3."/>
+      <w:lvlJc w:val="right"/>
+      <w:pPr>
+        <w:ind w:left="2160" w:hanging="180"/>
+      </w:pPr>
+    </w:lvl>
+    <w:lvl w:ilvl="3" w:tplc="0409000F" w:tentative="1">
+      <w:start w:val="1"/>
+      <w:numFmt w:val="decimal"/>
+      <w:lvlText w:val="%4."/>
+      <w:lvlJc w:val="left"/>
+      <w:pPr>
+        <w:ind w:left="2880" w:hanging="360"/>
+      </w:pPr>
+    </w:lvl>
+    <w:lvl w:ilvl="4" w:tplc="04090019" w:tentative="1">
+      <w:start w:val="1"/>
+      <w:numFmt w:val="lowerLetter"/>
+      <w:lvlText w:val="%5."/>
+      <w:lvlJc w:val="left"/>
+      <w:pPr>
+        <w:ind w:left="3600" w:hanging="360"/>
+      </w:pPr>
+    </w:lvl>
+    <w:lvl w:ilvl="5" w:tplc="0409001B" w:tentative="1">
+      <w:start w:val="1"/>
+      <w:numFmt w:val="lowerRoman"/>
+      <w:lvlText w:val="%6."/>
+      <w:lvlJc w:val="right"/>
+      <w:pPr>
+        <w:ind w:left="4320" w:hanging="180"/>
+      </w:pPr>
+    </w:lvl>
+    <w:lvl w:ilvl="6" w:tplc="0409000F" w:tentative="1">
+      <w:start w:val="1"/>
+      <w:numFmt w:val="decimal"/>
+      <w:lvlText w:val="%7."/>
+      <w:lvlJc w:val="left"/>
+      <w:pPr>
+        <w:ind w:left="5040" w:hanging="360"/>
+      </w:pPr>
+    </w:lvl>
+    <w:lvl w:ilvl="7" w:tplc="04090019" w:tentative="1">
+      <w:start w:val="1"/>
+      <w:numFmt w:val="lowerLetter"/>
+      <w:lvlText w:val="%8."/>
+      <w:lvlJc w:val="left"/>
+      <w:pPr>
+        <w:ind w:left="5760" w:hanging="360"/>
+      </w:pPr>
+    </w:lvl>
+    <w:lvl w:ilvl="8" w:tplc="0409001B" w:tentative="1">
+      <w:start w:val="1"/>
+      <w:numFmt w:val="lowerRoman"/>
+      <w:lvlText w:val="%9."/>
+      <w:lvlJc w:val="right"/>
+      <w:pPr>
+        <w:ind w:left="6480" w:hanging="180"/>
+      </w:pPr>
+    </w:lvl>
+  </w:abstractNum>
+  <w:num w:numId="1">
+    <w:abstractNumId w:val="0"/>
+  </w:num>
+</w:numbering>
 </file>
 
 <file path=word/styles.xml><?xml version="1.0" encoding="utf-8"?>
@@ -686,6 +917,17 @@
       <w:szCs w:val="24"/>
     </w:rPr>
   </w:style>
+  <w:style w:type="paragraph" w:styleId="ListParagraph">
+    <w:name w:val="List Paragraph"/>
+    <w:basedOn w:val="Normal"/>
+    <w:uiPriority w:val="34"/>
+    <w:qFormat/>
+    <w:rsid w:val="00E03D3F"/>
+    <w:pPr>
+      <w:ind w:left="720"/>
+      <w:contextualSpacing/>
+    </w:pPr>
+  </w:style>
 </w:styles>
 </file>
 

</xml_diff>

<commit_message>
changes in class while trying circles
</commit_message>
<xml_diff>
--- a/FinalProjectNotes.docx
+++ b/FinalProjectNotes.docx
@@ -1,6 +1,6 @@
 
 <file path=word/document.xml><?xml version="1.0" encoding="utf-8"?>
-<w:document xmlns:wpc="http://schemas.microsoft.com/office/word/2010/wordprocessingCanvas" xmlns:cx="http://schemas.microsoft.com/office/drawing/2014/chartex" xmlns:cx1="http://schemas.microsoft.com/office/drawing/2015/9/8/chartex" xmlns:cx2="http://schemas.microsoft.com/office/drawing/2015/10/21/chartex" xmlns:mc="http://schemas.openxmlformats.org/markup-compatibility/2006" xmlns:o="urn:schemas-microsoft-com:office:office" xmlns:r="http://schemas.openxmlformats.org/officeDocument/2006/relationships" xmlns:m="http://schemas.openxmlformats.org/officeDocument/2006/math" xmlns:v="urn:schemas-microsoft-com:vml" xmlns:wp14="http://schemas.microsoft.com/office/word/2010/wordprocessingDrawing" xmlns:wp="http://schemas.openxmlformats.org/drawingml/2006/wordprocessingDrawing" xmlns:w10="urn:schemas-microsoft-com:office:word" xmlns:w="http://schemas.openxmlformats.org/wordprocessingml/2006/main" xmlns:w14="http://schemas.microsoft.com/office/word/2010/wordml" xmlns:w15="http://schemas.microsoft.com/office/word/2012/wordml" xmlns:w16se="http://schemas.microsoft.com/office/word/2015/wordml/symex" xmlns:wpg="http://schemas.microsoft.com/office/word/2010/wordprocessingGroup" xmlns:wpi="http://schemas.microsoft.com/office/word/2010/wordprocessingInk" xmlns:wne="http://schemas.microsoft.com/office/word/2006/wordml" xmlns:wps="http://schemas.microsoft.com/office/word/2010/wordprocessingShape" mc:Ignorable="w14 w15 w16se wp14">
+<w:document xmlns:wpc="http://schemas.microsoft.com/office/word/2010/wordprocessingCanvas" xmlns:cx="http://schemas.microsoft.com/office/drawing/2014/chartex" xmlns:cx1="http://schemas.microsoft.com/office/drawing/2015/9/8/chartex" xmlns:cx2="http://schemas.microsoft.com/office/drawing/2015/10/21/chartex" xmlns:cx3="http://schemas.microsoft.com/office/drawing/2016/5/9/chartex" xmlns:cx4="http://schemas.microsoft.com/office/drawing/2016/5/10/chartex" xmlns:cx5="http://schemas.microsoft.com/office/drawing/2016/5/11/chartex" xmlns:mc="http://schemas.openxmlformats.org/markup-compatibility/2006" xmlns:o="urn:schemas-microsoft-com:office:office" xmlns:r="http://schemas.openxmlformats.org/officeDocument/2006/relationships" xmlns:m="http://schemas.openxmlformats.org/officeDocument/2006/math" xmlns:v="urn:schemas-microsoft-com:vml" xmlns:wp14="http://schemas.microsoft.com/office/word/2010/wordprocessingDrawing" xmlns:wp="http://schemas.openxmlformats.org/drawingml/2006/wordprocessingDrawing" xmlns:w10="urn:schemas-microsoft-com:office:word" xmlns:w="http://schemas.openxmlformats.org/wordprocessingml/2006/main" xmlns:w14="http://schemas.microsoft.com/office/word/2010/wordml" xmlns:w15="http://schemas.microsoft.com/office/word/2012/wordml" xmlns:w16se="http://schemas.microsoft.com/office/word/2015/wordml/symex" xmlns:wpg="http://schemas.microsoft.com/office/word/2010/wordprocessingGroup" xmlns:wpi="http://schemas.microsoft.com/office/word/2010/wordprocessingInk" xmlns:wne="http://schemas.microsoft.com/office/word/2006/wordml" xmlns:wps="http://schemas.microsoft.com/office/word/2010/wordprocessingShape" mc:Ignorable="w14 w15 w16se wp14">
   <w:body>
     <w:p>
       <w:pPr>
@@ -65,67 +65,7 @@
           <w:sz w:val="21"/>
           <w:szCs w:val="21"/>
         </w:rPr>
-        <w:t xml:space="preserve">You should try using </w:t>
-      </w:r>
-      <w:proofErr w:type="spellStart"/>
-      <w:r>
-        <w:rPr>
-          <w:rFonts w:ascii="Helvetica" w:hAnsi="Helvetica" w:cs="Helvetica"/>
-          <w:color w:val="2D3B45"/>
-          <w:sz w:val="21"/>
-          <w:szCs w:val="21"/>
-        </w:rPr>
-        <w:t>Git</w:t>
-      </w:r>
-      <w:proofErr w:type="spellEnd"/>
-      <w:r>
-        <w:rPr>
-          <w:rFonts w:ascii="Helvetica" w:hAnsi="Helvetica" w:cs="Helvetica"/>
-          <w:color w:val="2D3B45"/>
-          <w:sz w:val="21"/>
-          <w:szCs w:val="21"/>
-        </w:rPr>
-        <w:t xml:space="preserve"> + </w:t>
-      </w:r>
-      <w:proofErr w:type="spellStart"/>
-      <w:r>
-        <w:rPr>
-          <w:rFonts w:ascii="Helvetica" w:hAnsi="Helvetica" w:cs="Helvetica"/>
-          <w:color w:val="2D3B45"/>
-          <w:sz w:val="21"/>
-          <w:szCs w:val="21"/>
-        </w:rPr>
-        <w:t>Github</w:t>
-      </w:r>
-      <w:proofErr w:type="spellEnd"/>
-      <w:r>
-        <w:rPr>
-          <w:rFonts w:ascii="Helvetica" w:hAnsi="Helvetica" w:cs="Helvetica"/>
-          <w:color w:val="2D3B45"/>
-          <w:sz w:val="21"/>
-          <w:szCs w:val="21"/>
-        </w:rPr>
-        <w:t xml:space="preserve">, either in teams or by yourself, to track issues, suggest feature enhancements and ideas, and iterate over your in-progress software. Keep track of your progress using </w:t>
-      </w:r>
-      <w:proofErr w:type="spellStart"/>
-      <w:r>
-        <w:rPr>
-          <w:rFonts w:ascii="Helvetica" w:hAnsi="Helvetica" w:cs="Helvetica"/>
-          <w:color w:val="2D3B45"/>
-          <w:sz w:val="21"/>
-          <w:szCs w:val="21"/>
-        </w:rPr>
-        <w:t>Git</w:t>
-      </w:r>
-      <w:proofErr w:type="spellEnd"/>
-      <w:r>
-        <w:rPr>
-          <w:rFonts w:ascii="Helvetica" w:hAnsi="Helvetica" w:cs="Helvetica"/>
-          <w:color w:val="2D3B45"/>
-          <w:sz w:val="21"/>
-          <w:szCs w:val="21"/>
-        </w:rPr>
-        <w:t>. Make at least 6-10 commits as your project progresses. You don't need to make a commit for every single minor change, but instead for each set of changes that adds to your website, or "feature". Also a commit before almost any code is written, your "initial commit". This isn't a requirement, but it's good practice to use version control when working on any project.</w:t>
+        <w:t>You should try using Git + Github, either in teams or by yourself, to track issues, suggest feature enhancements and ideas, and iterate over your in-progress software. Keep track of your progress using Git. Make at least 6-10 commits as your project progresses. You don't need to make a commit for every single minor change, but instead for each set of changes that adds to your website, or "feature". Also a commit before almost any code is written, your "initial commit". This isn't a requirement, but it's good practice to use version control when working on any project.</w:t>
       </w:r>
     </w:p>
     <w:p>
@@ -330,8 +270,6 @@
         </w:rPr>
         <w:t>Why coding</w:t>
       </w:r>
-      <w:bookmarkStart w:id="0" w:name="_GoBack"/>
-      <w:bookmarkEnd w:id="0"/>
     </w:p>
     <w:p>
       <w:pPr>
@@ -357,19 +295,50 @@
           <w:b/>
         </w:rPr>
       </w:pPr>
-      <w:r>
-        <w:rPr>
-          <w:b/>
-        </w:rPr>
-        <w:br w:type="page"/>
-      </w:r>
-    </w:p>
-    <w:p>
-      <w:pPr>
-        <w:rPr>
-          <w:b/>
-        </w:rPr>
-      </w:pPr>
+    </w:p>
+    <w:p>
+      <w:pPr>
+        <w:rPr>
+          <w:b/>
+        </w:rPr>
+      </w:pPr>
+      <w:r>
+        <w:rPr>
+          <w:b/>
+        </w:rPr>
+        <w:t>Link formatting CSS</w:t>
+      </w:r>
+    </w:p>
+    <w:p>
+      <w:pPr>
+        <w:rPr>
+          <w:b/>
+        </w:rPr>
+      </w:pPr>
+      <w:hyperlink r:id="rId5" w:history="1">
+        <w:r>
+          <w:rPr>
+            <w:rStyle w:val="Hyperlink"/>
+          </w:rPr>
+          <w:t>http://www.w3schools.com/css/css_link.asp</w:t>
+        </w:r>
+      </w:hyperlink>
+    </w:p>
+    <w:p>
+      <w:pPr>
+        <w:rPr>
+          <w:b/>
+        </w:rPr>
+      </w:pPr>
+    </w:p>
+    <w:p>
+      <w:pPr>
+        <w:rPr>
+          <w:b/>
+        </w:rPr>
+      </w:pPr>
+      <w:bookmarkStart w:id="0" w:name="_GoBack"/>
+      <w:bookmarkEnd w:id="0"/>
     </w:p>
     <w:sectPr>
       <w:pgSz w:w="12240" w:h="15840"/>
@@ -382,7 +351,7 @@
 </file>
 
 <file path=word/numbering.xml><?xml version="1.0" encoding="utf-8"?>
-<w:numbering xmlns:wpc="http://schemas.microsoft.com/office/word/2010/wordprocessingCanvas" xmlns:cx="http://schemas.microsoft.com/office/drawing/2014/chartex" xmlns:cx1="http://schemas.microsoft.com/office/drawing/2015/9/8/chartex" xmlns:cx2="http://schemas.microsoft.com/office/drawing/2015/10/21/chartex" xmlns:mc="http://schemas.openxmlformats.org/markup-compatibility/2006" xmlns:o="urn:schemas-microsoft-com:office:office" xmlns:r="http://schemas.openxmlformats.org/officeDocument/2006/relationships" xmlns:m="http://schemas.openxmlformats.org/officeDocument/2006/math" xmlns:v="urn:schemas-microsoft-com:vml" xmlns:wp14="http://schemas.microsoft.com/office/word/2010/wordprocessingDrawing" xmlns:wp="http://schemas.openxmlformats.org/drawingml/2006/wordprocessingDrawing" xmlns:w10="urn:schemas-microsoft-com:office:word" xmlns:w="http://schemas.openxmlformats.org/wordprocessingml/2006/main" xmlns:w14="http://schemas.microsoft.com/office/word/2010/wordml" xmlns:w15="http://schemas.microsoft.com/office/word/2012/wordml" xmlns:w16se="http://schemas.microsoft.com/office/word/2015/wordml/symex" xmlns:wpg="http://schemas.microsoft.com/office/word/2010/wordprocessingGroup" xmlns:wpi="http://schemas.microsoft.com/office/word/2010/wordprocessingInk" xmlns:wne="http://schemas.microsoft.com/office/word/2006/wordml" xmlns:wps="http://schemas.microsoft.com/office/word/2010/wordprocessingShape" mc:Ignorable="w14 w15 w16se wp14">
+<w:numbering xmlns:wpc="http://schemas.microsoft.com/office/word/2010/wordprocessingCanvas" xmlns:cx="http://schemas.microsoft.com/office/drawing/2014/chartex" xmlns:cx1="http://schemas.microsoft.com/office/drawing/2015/9/8/chartex" xmlns:cx2="http://schemas.microsoft.com/office/drawing/2015/10/21/chartex" xmlns:cx3="http://schemas.microsoft.com/office/drawing/2016/5/9/chartex" xmlns:cx4="http://schemas.microsoft.com/office/drawing/2016/5/10/chartex" xmlns:cx5="http://schemas.microsoft.com/office/drawing/2016/5/11/chartex" xmlns:mc="http://schemas.openxmlformats.org/markup-compatibility/2006" xmlns:o="urn:schemas-microsoft-com:office:office" xmlns:r="http://schemas.openxmlformats.org/officeDocument/2006/relationships" xmlns:m="http://schemas.openxmlformats.org/officeDocument/2006/math" xmlns:v="urn:schemas-microsoft-com:vml" xmlns:wp14="http://schemas.microsoft.com/office/word/2010/wordprocessingDrawing" xmlns:wp="http://schemas.openxmlformats.org/drawingml/2006/wordprocessingDrawing" xmlns:w10="urn:schemas-microsoft-com:office:word" xmlns:w="http://schemas.openxmlformats.org/wordprocessingml/2006/main" xmlns:w14="http://schemas.microsoft.com/office/word/2010/wordml" xmlns:w15="http://schemas.microsoft.com/office/word/2012/wordml" xmlns:w16se="http://schemas.microsoft.com/office/word/2015/wordml/symex" xmlns:wpg="http://schemas.microsoft.com/office/word/2010/wordprocessingGroup" xmlns:wpi="http://schemas.microsoft.com/office/word/2010/wordprocessingInk" xmlns:wne="http://schemas.microsoft.com/office/word/2006/wordml" xmlns:wps="http://schemas.microsoft.com/office/word/2010/wordprocessingShape" mc:Ignorable="w14 w15 w16se wp14">
   <w:abstractNum w:abstractNumId="0" w15:restartNumberingAfterBreak="0">
     <w:nsid w:val="36A343DC"/>
     <w:multiLevelType w:val="hybridMultilevel"/>
@@ -495,7 +464,7 @@
       </w:pPr>
     </w:pPrDefault>
   </w:docDefaults>
-  <w:latentStyles w:defLockedState="0" w:defUIPriority="99" w:defSemiHidden="0" w:defUnhideWhenUsed="0" w:defQFormat="0" w:count="373">
+  <w:latentStyles w:defLockedState="0" w:defUIPriority="99" w:defSemiHidden="0" w:defUnhideWhenUsed="0" w:defQFormat="0" w:count="374">
     <w:lsdException w:name="Normal" w:uiPriority="0" w:qFormat="1"/>
     <w:lsdException w:name="heading 1" w:uiPriority="9" w:qFormat="1"/>
     <w:lsdException w:name="heading 2" w:semiHidden="1" w:uiPriority="9" w:unhideWhenUsed="1" w:qFormat="1"/>
@@ -601,7 +570,6 @@
     <w:lsdException w:name="HTML Sample" w:semiHidden="1" w:unhideWhenUsed="1"/>
     <w:lsdException w:name="HTML Typewriter" w:semiHidden="1" w:unhideWhenUsed="1"/>
     <w:lsdException w:name="HTML Variable" w:semiHidden="1" w:unhideWhenUsed="1"/>
-    <w:lsdException w:name="Normal Table" w:semiHidden="1" w:unhideWhenUsed="1"/>
     <w:lsdException w:name="annotation subject" w:semiHidden="1" w:unhideWhenUsed="1"/>
     <w:lsdException w:name="No List" w:semiHidden="1" w:unhideWhenUsed="1"/>
     <w:lsdException w:name="Outline List 1" w:semiHidden="1" w:unhideWhenUsed="1"/>
@@ -648,10 +616,8 @@
     <w:lsdException w:name="Table Subtle 2" w:semiHidden="1" w:unhideWhenUsed="1"/>
     <w:lsdException w:name="Table Web 1" w:semiHidden="1" w:unhideWhenUsed="1"/>
     <w:lsdException w:name="Table Web 2" w:semiHidden="1" w:unhideWhenUsed="1"/>
-    <w:lsdException w:name="Table Web 3" w:semiHidden="1" w:unhideWhenUsed="1"/>
     <w:lsdException w:name="Balloon Text" w:semiHidden="1" w:unhideWhenUsed="1"/>
     <w:lsdException w:name="Table Grid" w:uiPriority="39"/>
-    <w:lsdException w:name="Table Theme" w:semiHidden="1" w:unhideWhenUsed="1"/>
     <w:lsdException w:name="Placeholder Text" w:semiHidden="1"/>
     <w:lsdException w:name="No Spacing" w:uiPriority="1" w:qFormat="1"/>
     <w:lsdException w:name="Light Shading" w:uiPriority="60"/>
@@ -869,6 +835,7 @@
     <w:lsdException w:name="List Table 7 Colorful Accent 6" w:uiPriority="52"/>
     <w:lsdException w:name="Mention" w:semiHidden="1" w:unhideWhenUsed="1"/>
     <w:lsdException w:name="Smart Hyperlink" w:semiHidden="1" w:unhideWhenUsed="1"/>
+    <w:lsdException w:name="Hashtag" w:semiHidden="1" w:unhideWhenUsed="1"/>
   </w:latentStyles>
   <w:style w:type="paragraph" w:default="1" w:styleId="Normal">
     <w:name w:val="Normal"/>
@@ -927,6 +894,17 @@
       <w:ind w:left="720"/>
       <w:contextualSpacing/>
     </w:pPr>
+  </w:style>
+  <w:style w:type="character" w:styleId="Hyperlink">
+    <w:name w:val="Hyperlink"/>
+    <w:basedOn w:val="DefaultParagraphFont"/>
+    <w:uiPriority w:val="99"/>
+    <w:unhideWhenUsed/>
+    <w:rsid w:val="00BA6B8A"/>
+    <w:rPr>
+      <w:color w:val="0563C1" w:themeColor="hyperlink"/>
+      <w:u w:val="single"/>
+    </w:rPr>
   </w:style>
 </w:styles>
 </file>

</xml_diff>

<commit_message>
update about page for mobile version
</commit_message>
<xml_diff>
--- a/FinalProjectNotes.docx
+++ b/FinalProjectNotes.docx
@@ -330,15 +330,65 @@
           <w:b/>
         </w:rPr>
       </w:pPr>
-    </w:p>
-    <w:p>
-      <w:pPr>
-        <w:rPr>
-          <w:b/>
-        </w:rPr>
-      </w:pPr>
+      <w:r>
+        <w:rPr>
+          <w:b/>
+        </w:rPr>
+        <w:t>For Yelp Page:</w:t>
+      </w:r>
       <w:bookmarkStart w:id="0" w:name="_GoBack"/>
       <w:bookmarkEnd w:id="0"/>
+    </w:p>
+    <w:p>
+      <w:pPr>
+        <w:rPr>
+          <w:b/>
+        </w:rPr>
+      </w:pPr>
+      <w:hyperlink r:id="rId6" w:history="1">
+        <w:r>
+          <w:rPr>
+            <w:rStyle w:val="Hyperlink"/>
+          </w:rPr>
+          <w:t>http://stackoverflow.com/questions/1605698/text-blinking-jquery</w:t>
+        </w:r>
+      </w:hyperlink>
+    </w:p>
+    <w:p>
+      <w:pPr>
+        <w:rPr>
+          <w:b/>
+        </w:rPr>
+      </w:pPr>
+    </w:p>
+    <w:p>
+      <w:pPr>
+        <w:rPr>
+          <w:b/>
+        </w:rPr>
+      </w:pPr>
+      <w:hyperlink r:id="rId7" w:history="1">
+        <w:r>
+          <w:rPr>
+            <w:rStyle w:val="Hyperlink"/>
+          </w:rPr>
+          <w:t>http://tympanus.net/codrops/2011/12/14/item-blur-effect-with-css3-and-jquery/</w:t>
+        </w:r>
+      </w:hyperlink>
+    </w:p>
+    <w:p>
+      <w:pPr>
+        <w:rPr>
+          <w:b/>
+        </w:rPr>
+      </w:pPr>
+    </w:p>
+    <w:p>
+      <w:pPr>
+        <w:rPr>
+          <w:b/>
+        </w:rPr>
+      </w:pPr>
     </w:p>
     <w:sectPr>
       <w:pgSz w:w="12240" w:h="15840"/>
@@ -570,6 +620,7 @@
     <w:lsdException w:name="HTML Sample" w:semiHidden="1" w:unhideWhenUsed="1"/>
     <w:lsdException w:name="HTML Typewriter" w:semiHidden="1" w:unhideWhenUsed="1"/>
     <w:lsdException w:name="HTML Variable" w:semiHidden="1" w:unhideWhenUsed="1"/>
+    <w:lsdException w:name="Normal Table" w:semiHidden="1" w:unhideWhenUsed="1"/>
     <w:lsdException w:name="annotation subject" w:semiHidden="1" w:unhideWhenUsed="1"/>
     <w:lsdException w:name="No List" w:semiHidden="1" w:unhideWhenUsed="1"/>
     <w:lsdException w:name="Outline List 1" w:semiHidden="1" w:unhideWhenUsed="1"/>
@@ -616,8 +667,10 @@
     <w:lsdException w:name="Table Subtle 2" w:semiHidden="1" w:unhideWhenUsed="1"/>
     <w:lsdException w:name="Table Web 1" w:semiHidden="1" w:unhideWhenUsed="1"/>
     <w:lsdException w:name="Table Web 2" w:semiHidden="1" w:unhideWhenUsed="1"/>
+    <w:lsdException w:name="Table Web 3" w:semiHidden="1" w:unhideWhenUsed="1"/>
     <w:lsdException w:name="Balloon Text" w:semiHidden="1" w:unhideWhenUsed="1"/>
     <w:lsdException w:name="Table Grid" w:uiPriority="39"/>
+    <w:lsdException w:name="Table Theme" w:semiHidden="1" w:unhideWhenUsed="1"/>
     <w:lsdException w:name="Placeholder Text" w:semiHidden="1"/>
     <w:lsdException w:name="No Spacing" w:uiPriority="1" w:qFormat="1"/>
     <w:lsdException w:name="Light Shading" w:uiPriority="60"/>

</xml_diff>

<commit_message>
updates to Fun page
</commit_message>
<xml_diff>
--- a/FinalProjectNotes.docx
+++ b/FinalProjectNotes.docx
@@ -43,7 +43,27 @@
           <w:sz w:val="21"/>
           <w:szCs w:val="21"/>
         </w:rPr>
-        <w:t>Take a project that you've been working on during the first 8 weeks, either the causes site or the business site or a website of your own and use all of the combined skills you've learned to make a project that will be your first shot at a portfolio piece. You can work on this project by yourself or form teams of no more than 3 people.</w:t>
+        <w:t xml:space="preserve">Take a project that you've been working on during the first 8 weeks, either the causes site or the business site or a website of your own and use </w:t>
+      </w:r>
+      <w:proofErr w:type="gramStart"/>
+      <w:r>
+        <w:rPr>
+          <w:rFonts w:ascii="Helvetica" w:hAnsi="Helvetica" w:cs="Helvetica"/>
+          <w:color w:val="2D3B45"/>
+          <w:sz w:val="21"/>
+          <w:szCs w:val="21"/>
+        </w:rPr>
+        <w:t>all of</w:t>
+      </w:r>
+      <w:proofErr w:type="gramEnd"/>
+      <w:r>
+        <w:rPr>
+          <w:rFonts w:ascii="Helvetica" w:hAnsi="Helvetica" w:cs="Helvetica"/>
+          <w:color w:val="2D3B45"/>
+          <w:sz w:val="21"/>
+          <w:szCs w:val="21"/>
+        </w:rPr>
+        <w:t xml:space="preserve"> the combined skills you've learned to make a project that will be your first shot at a portfolio piece. You can work on this project by yourself or form teams of no more than 3 people.</w:t>
       </w:r>
     </w:p>
     <w:p>
@@ -65,7 +85,87 @@
           <w:sz w:val="21"/>
           <w:szCs w:val="21"/>
         </w:rPr>
-        <w:t>You should try using Git + Github, either in teams or by yourself, to track issues, suggest feature enhancements and ideas, and iterate over your in-progress software. Keep track of your progress using Git. Make at least 6-10 commits as your project progresses. You don't need to make a commit for every single minor change, but instead for each set of changes that adds to your website, or "feature". Also a commit before almost any code is written, your "initial commit". This isn't a requirement, but it's good practice to use version control when working on any project.</w:t>
+        <w:t xml:space="preserve">You should try using </w:t>
+      </w:r>
+      <w:proofErr w:type="spellStart"/>
+      <w:r>
+        <w:rPr>
+          <w:rFonts w:ascii="Helvetica" w:hAnsi="Helvetica" w:cs="Helvetica"/>
+          <w:color w:val="2D3B45"/>
+          <w:sz w:val="21"/>
+          <w:szCs w:val="21"/>
+        </w:rPr>
+        <w:t>Git</w:t>
+      </w:r>
+      <w:proofErr w:type="spellEnd"/>
+      <w:r>
+        <w:rPr>
+          <w:rFonts w:ascii="Helvetica" w:hAnsi="Helvetica" w:cs="Helvetica"/>
+          <w:color w:val="2D3B45"/>
+          <w:sz w:val="21"/>
+          <w:szCs w:val="21"/>
+        </w:rPr>
+        <w:t xml:space="preserve"> + </w:t>
+      </w:r>
+      <w:proofErr w:type="spellStart"/>
+      <w:r>
+        <w:rPr>
+          <w:rFonts w:ascii="Helvetica" w:hAnsi="Helvetica" w:cs="Helvetica"/>
+          <w:color w:val="2D3B45"/>
+          <w:sz w:val="21"/>
+          <w:szCs w:val="21"/>
+        </w:rPr>
+        <w:t>Github</w:t>
+      </w:r>
+      <w:proofErr w:type="spellEnd"/>
+      <w:r>
+        <w:rPr>
+          <w:rFonts w:ascii="Helvetica" w:hAnsi="Helvetica" w:cs="Helvetica"/>
+          <w:color w:val="2D3B45"/>
+          <w:sz w:val="21"/>
+          <w:szCs w:val="21"/>
+        </w:rPr>
+        <w:t xml:space="preserve">, either in teams or by yourself, to track issues, suggest feature enhancements and ideas, and iterate over your in-progress software. Keep track of your progress using </w:t>
+      </w:r>
+      <w:proofErr w:type="spellStart"/>
+      <w:r>
+        <w:rPr>
+          <w:rFonts w:ascii="Helvetica" w:hAnsi="Helvetica" w:cs="Helvetica"/>
+          <w:color w:val="2D3B45"/>
+          <w:sz w:val="21"/>
+          <w:szCs w:val="21"/>
+        </w:rPr>
+        <w:t>Git</w:t>
+      </w:r>
+      <w:proofErr w:type="spellEnd"/>
+      <w:r>
+        <w:rPr>
+          <w:rFonts w:ascii="Helvetica" w:hAnsi="Helvetica" w:cs="Helvetica"/>
+          <w:color w:val="2D3B45"/>
+          <w:sz w:val="21"/>
+          <w:szCs w:val="21"/>
+        </w:rPr>
+        <w:t xml:space="preserve">. Make at least 6-10 commits as your project progresses. You don't need to make a commit for every single minor change, but instead for each set of changes that adds to your website, or "feature". </w:t>
+      </w:r>
+      <w:proofErr w:type="gramStart"/>
+      <w:r>
+        <w:rPr>
+          <w:rFonts w:ascii="Helvetica" w:hAnsi="Helvetica" w:cs="Helvetica"/>
+          <w:color w:val="2D3B45"/>
+          <w:sz w:val="21"/>
+          <w:szCs w:val="21"/>
+        </w:rPr>
+        <w:t>Also</w:t>
+      </w:r>
+      <w:proofErr w:type="gramEnd"/>
+      <w:r>
+        <w:rPr>
+          <w:rFonts w:ascii="Helvetica" w:hAnsi="Helvetica" w:cs="Helvetica"/>
+          <w:color w:val="2D3B45"/>
+          <w:sz w:val="21"/>
+          <w:szCs w:val="21"/>
+        </w:rPr>
+        <w:t xml:space="preserve"> a commit before almost any code is written, your "initial commit". This isn't a requirement, but it's good practice to use version control when working on any project.</w:t>
       </w:r>
     </w:p>
     <w:p>
@@ -334,10 +434,22 @@
         <w:rPr>
           <w:b/>
         </w:rPr>
-        <w:t>For Yelp Page:</w:t>
-      </w:r>
-      <w:bookmarkStart w:id="0" w:name="_GoBack"/>
-      <w:bookmarkEnd w:id="0"/>
+        <w:t xml:space="preserve">Possibilities </w:t>
+      </w:r>
+      <w:proofErr w:type="gramStart"/>
+      <w:r>
+        <w:rPr>
+          <w:b/>
+        </w:rPr>
+        <w:t>For</w:t>
+      </w:r>
+      <w:proofErr w:type="gramEnd"/>
+      <w:r>
+        <w:rPr>
+          <w:b/>
+        </w:rPr>
+        <w:t xml:space="preserve"> Yelp Page:</w:t>
+      </w:r>
     </w:p>
     <w:p>
       <w:pPr>
@@ -354,12 +466,35 @@
         </w:r>
       </w:hyperlink>
     </w:p>
-    <w:p>
-      <w:pPr>
-        <w:rPr>
-          <w:b/>
-        </w:rPr>
-      </w:pPr>
+    <w:bookmarkStart w:id="0" w:name="_GoBack"/>
+    <w:bookmarkEnd w:id="0"/>
+    <w:p>
+      <w:pPr>
+        <w:rPr>
+          <w:rStyle w:val="Hyperlink"/>
+        </w:rPr>
+      </w:pPr>
+      <w:r>
+        <w:fldChar w:fldCharType="begin"/>
+      </w:r>
+      <w:r>
+        <w:instrText xml:space="preserve"> HYPERLINK "http://tympanus.net/codrops/2011/12/14/item-blur-effect-with-css3-and-jquery/" </w:instrText>
+      </w:r>
+      <w:r>
+        <w:fldChar w:fldCharType="separate"/>
+      </w:r>
+      <w:r>
+        <w:rPr>
+          <w:rStyle w:val="Hyperlink"/>
+        </w:rPr>
+        <w:t>http://tympanus.net/codrops/2011/12/14/item-blur-effect-with-css3-and-jquery/</w:t>
+      </w:r>
+      <w:r>
+        <w:rPr>
+          <w:rStyle w:val="Hyperlink"/>
+        </w:rPr>
+        <w:fldChar w:fldCharType="end"/>
+      </w:r>
     </w:p>
     <w:p>
       <w:pPr>
@@ -372,7 +507,7 @@
           <w:rPr>
             <w:rStyle w:val="Hyperlink"/>
           </w:rPr>
-          <w:t>http://tympanus.net/codrops/2011/12/14/item-blur-effect-with-css3-and-jquery/</w:t>
+          <w:t>https://www.mkyong.com/jquery/jquery-append-and-appendto-example/</w:t>
         </w:r>
       </w:hyperlink>
     </w:p>
@@ -382,6 +517,43 @@
           <w:b/>
         </w:rPr>
       </w:pPr>
+      <w:hyperlink r:id="rId8" w:history="1">
+        <w:r>
+          <w:rPr>
+            <w:rStyle w:val="Hyperlink"/>
+          </w:rPr>
+          <w:t>https://www.tutorialspoint.com/jquery/jquery-dom.htm</w:t>
+        </w:r>
+      </w:hyperlink>
+    </w:p>
+    <w:p>
+      <w:pPr>
+        <w:rPr>
+          <w:b/>
+        </w:rPr>
+      </w:pPr>
+      <w:hyperlink r:id="rId9" w:history="1">
+        <w:r>
+          <w:rPr>
+            <w:rStyle w:val="Hyperlink"/>
+          </w:rPr>
+          <w:t>http://www.c-sharpcorner.com/UploadFile/abhikumarvatsa/simple-hide-and-show-of-paragraph-tag-using-jquery/</w:t>
+        </w:r>
+      </w:hyperlink>
+    </w:p>
+    <w:p>
+      <w:pPr>
+        <w:rPr>
+          <w:b/>
+        </w:rPr>
+      </w:pPr>
+    </w:p>
+    <w:p>
+      <w:pPr>
+        <w:rPr>
+          <w:b/>
+        </w:rPr>
+      </w:pPr>
     </w:p>
     <w:p>
       <w:pPr>
@@ -392,7 +564,7 @@
     </w:p>
     <w:sectPr>
       <w:pgSz w:w="12240" w:h="15840"/>
-      <w:pgMar w:top="1440" w:right="1440" w:bottom="1440" w:left="1440" w:header="720" w:footer="720" w:gutter="0"/>
+      <w:pgMar w:top="720" w:right="720" w:bottom="720" w:left="720" w:header="720" w:footer="720" w:gutter="0"/>
       <w:cols w:space="720"/>
       <w:docGrid w:linePitch="360"/>
     </w:sectPr>
@@ -959,6 +1131,18 @@
       <w:u w:val="single"/>
     </w:rPr>
   </w:style>
+  <w:style w:type="character" w:styleId="FollowedHyperlink">
+    <w:name w:val="FollowedHyperlink"/>
+    <w:basedOn w:val="DefaultParagraphFont"/>
+    <w:uiPriority w:val="99"/>
+    <w:semiHidden/>
+    <w:unhideWhenUsed/>
+    <w:rsid w:val="00DE0247"/>
+    <w:rPr>
+      <w:color w:val="954F72" w:themeColor="followedHyperlink"/>
+      <w:u w:val="single"/>
+    </w:rPr>
+  </w:style>
 </w:styles>
 </file>
 

</xml_diff>